<commit_message>
Adicionado arquivo de pesquisa - Aula 13 - LCD
</commit_message>
<xml_diff>
--- a/13-LCD-TTY/13-LCD-TTY.docx
+++ b/13-LCD-TTY/13-LCD-TTY.docx
@@ -1,6 +1,6 @@
 
 <file path=word/document.xml><?xml version="1.0" encoding="utf-8"?>
-<w:document xmlns:wpc="http://schemas.microsoft.com/office/word/2010/wordprocessingCanvas" xmlns:mc="http://schemas.openxmlformats.org/markup-compatibility/2006" xmlns:o="urn:schemas-microsoft-com:office:office" xmlns:r="http://schemas.openxmlformats.org/officeDocument/2006/relationships" xmlns:m="http://schemas.openxmlformats.org/officeDocument/2006/math" xmlns:v="urn:schemas-microsoft-com:vml" xmlns:wp14="http://schemas.microsoft.com/office/word/2010/wordprocessingDrawing" xmlns:wp="http://schemas.openxmlformats.org/drawingml/2006/wordprocessingDrawing" xmlns:w10="urn:schemas-microsoft-com:office:word" xmlns:w="http://schemas.openxmlformats.org/wordprocessingml/2006/main" xmlns:w14="http://schemas.microsoft.com/office/word/2010/wordml" xmlns:wpg="http://schemas.microsoft.com/office/word/2010/wordprocessingGroup" xmlns:wpi="http://schemas.microsoft.com/office/word/2010/wordprocessingInk" xmlns:wne="http://schemas.microsoft.com/office/word/2006/wordml" xmlns:wps="http://schemas.microsoft.com/office/word/2010/wordprocessingShape" mc:Ignorable="w14 wp14">
+<w:document xmlns:ve="http://schemas.openxmlformats.org/markup-compatibility/2006" xmlns:o="urn:schemas-microsoft-com:office:office" xmlns:r="http://schemas.openxmlformats.org/officeDocument/2006/relationships" xmlns:m="http://schemas.openxmlformats.org/officeDocument/2006/math" xmlns:v="urn:schemas-microsoft-com:vml" xmlns:wp="http://schemas.openxmlformats.org/drawingml/2006/wordprocessingDrawing" xmlns:w10="urn:schemas-microsoft-com:office:word" xmlns:w="http://schemas.openxmlformats.org/wordprocessingml/2006/main" xmlns:wne="http://schemas.microsoft.com/office/word/2006/wordml">
   <w:body>
     <w:p>
       <w:pPr>
@@ -63,7 +63,7 @@
                     <a:blip r:embed="rId7" cstate="print">
                       <a:extLst>
                         <a:ext uri="{28A0092B-C50C-407E-A947-70E740481C1C}">
-                          <a14:useLocalDpi xmlns:a14="http://schemas.microsoft.com/office/drawing/2010/main" val="0"/>
+                          <a14:useLocalDpi xmlns:a14="http://schemas.microsoft.com/office/drawing/2010/main" xmlns:wps="http://schemas.microsoft.com/office/word/2010/wordprocessingShape" xmlns:wpi="http://schemas.microsoft.com/office/word/2010/wordprocessingInk" xmlns:wpg="http://schemas.microsoft.com/office/word/2010/wordprocessingGroup" xmlns:w14="http://schemas.microsoft.com/office/word/2010/wordml" xmlns:w="http://schemas.openxmlformats.org/wordprocessingml/2006/main" xmlns:w10="urn:schemas-microsoft-com:office:word" xmlns:wp14="http://schemas.microsoft.com/office/word/2010/wordprocessingDrawing" xmlns:v="urn:schemas-microsoft-com:vml" xmlns:o="urn:schemas-microsoft-com:office:office" xmlns:mc="http://schemas.openxmlformats.org/markup-compatibility/2006" xmlns:wpc="http://schemas.microsoft.com/office/word/2010/wordprocessingCanvas" xmlns="" val="0"/>
                         </a:ext>
                       </a:extLst>
                     </a:blip>
@@ -93,12 +93,6 @@
                 </pic:pic>
               </a:graphicData>
             </a:graphic>
-            <wp14:sizeRelH relativeFrom="page">
-              <wp14:pctWidth>0</wp14:pctWidth>
-            </wp14:sizeRelH>
-            <wp14:sizeRelV relativeFrom="page">
-              <wp14:pctHeight>0</wp14:pctHeight>
-            </wp14:sizeRelV>
           </wp:anchor>
         </w:drawing>
       </w:r>
@@ -307,35 +301,7 @@
             <w:szCs w:val="32"/>
             <w:shd w:val="clear" w:color="auto" w:fill="F5F5F5"/>
           </w:rPr>
-          <w:t xml:space="preserve">EEN251 – </w:t>
-        </w:r>
-        <w:proofErr w:type="spellStart"/>
-        <w:r>
-          <w:rPr>
-            <w:rFonts w:ascii="Calibri" w:hAnsi="Calibri" w:cs="Calibri"/>
-            <w:b/>
-            <w:i/>
-            <w:smallCaps/>
-            <w:color w:val="000000"/>
-            <w:sz w:val="32"/>
-            <w:szCs w:val="32"/>
-            <w:shd w:val="clear" w:color="auto" w:fill="F5F5F5"/>
-          </w:rPr>
-          <w:t>Microcontroladores</w:t>
-        </w:r>
-        <w:proofErr w:type="spellEnd"/>
-        <w:r>
-          <w:rPr>
-            <w:rFonts w:ascii="Calibri" w:hAnsi="Calibri" w:cs="Calibri"/>
-            <w:b/>
-            <w:i/>
-            <w:smallCaps/>
-            <w:color w:val="000000"/>
-            <w:sz w:val="32"/>
-            <w:szCs w:val="32"/>
-            <w:shd w:val="clear" w:color="auto" w:fill="F5F5F5"/>
-          </w:rPr>
-          <w:t xml:space="preserve"> e Sistemas Embarcados</w:t>
+          <w:t>EEN251 – Microcontroladores e Sistemas Embarcados</w:t>
         </w:r>
       </w:hyperlink>
     </w:p>
@@ -462,7 +428,7 @@
           <w:sz w:val="32"/>
           <w:szCs w:val="32"/>
         </w:rPr>
-        <w:t xml:space="preserve">09.00053-4 Felipe </w:t>
+        <w:t xml:space="preserve">09.00053-4 Felipe Antonio </w:t>
       </w:r>
       <w:proofErr w:type="spellStart"/>
       <w:r>
@@ -473,7 +439,7 @@
           <w:sz w:val="32"/>
           <w:szCs w:val="32"/>
         </w:rPr>
-        <w:t>Antonio</w:t>
+        <w:t>Montagneri</w:t>
       </w:r>
       <w:proofErr w:type="spellEnd"/>
       <w:r>
@@ -495,10 +461,14 @@
           <w:sz w:val="32"/>
           <w:szCs w:val="32"/>
         </w:rPr>
-        <w:t>Montagneri</w:t>
+        <w:t>Lucchini</w:t>
       </w:r>
       <w:proofErr w:type="spellEnd"/>
-      <w:r>
+    </w:p>
+    <w:p>
+      <w:pPr>
+        <w:spacing w:after="120"/>
+        <w:jc w:val="both"/>
         <w:rPr>
           <w:rFonts w:ascii="Calibri" w:hAnsi="Calibri" w:cs="Arial"/>
           <w:b/>
@@ -506,9 +476,7 @@
           <w:sz w:val="32"/>
           <w:szCs w:val="32"/>
         </w:rPr>
-        <w:t xml:space="preserve"> </w:t>
-      </w:r>
-      <w:proofErr w:type="spellStart"/>
+      </w:pPr>
       <w:r>
         <w:rPr>
           <w:rFonts w:ascii="Calibri" w:hAnsi="Calibri" w:cs="Arial"/>
@@ -517,7 +485,18 @@
           <w:sz w:val="32"/>
           <w:szCs w:val="32"/>
         </w:rPr>
-        <w:t>Lucchini</w:t>
+        <w:t xml:space="preserve">12.02859-2 Amanda Viviane da Costa </w:t>
+      </w:r>
+      <w:proofErr w:type="spellStart"/>
+      <w:r>
+        <w:rPr>
+          <w:rFonts w:ascii="Calibri" w:hAnsi="Calibri" w:cs="Arial"/>
+          <w:b/>
+          <w:smallCaps/>
+          <w:sz w:val="32"/>
+          <w:szCs w:val="32"/>
+        </w:rPr>
+        <w:t>Fabri</w:t>
       </w:r>
       <w:proofErr w:type="spellEnd"/>
     </w:p>
@@ -525,6 +504,8 @@
       <w:pPr>
         <w:spacing w:after="120"/>
         <w:jc w:val="both"/>
+      </w:pPr>
+      <w:r>
         <w:rPr>
           <w:rFonts w:ascii="Calibri" w:hAnsi="Calibri" w:cs="Arial"/>
           <w:b/>
@@ -532,7 +513,9 @@
           <w:sz w:val="32"/>
           <w:szCs w:val="32"/>
         </w:rPr>
-      </w:pPr>
+        <w:t xml:space="preserve">13.01939-2 Lucas </w:t>
+      </w:r>
+      <w:proofErr w:type="spellStart"/>
       <w:r>
         <w:rPr>
           <w:rFonts w:ascii="Calibri" w:hAnsi="Calibri" w:cs="Arial"/>
@@ -541,9 +524,9 @@
           <w:sz w:val="32"/>
           <w:szCs w:val="32"/>
         </w:rPr>
-        <w:t xml:space="preserve">12.02859-2 Amanda Viviane da Costa </w:t>
-      </w:r>
-      <w:proofErr w:type="spellStart"/>
+        <w:t>Seiji</w:t>
+      </w:r>
+      <w:proofErr w:type="spellEnd"/>
       <w:r>
         <w:rPr>
           <w:rFonts w:ascii="Calibri" w:hAnsi="Calibri" w:cs="Arial"/>
@@ -552,15 +535,9 @@
           <w:sz w:val="32"/>
           <w:szCs w:val="32"/>
         </w:rPr>
-        <w:t>Fabri</w:t>
-      </w:r>
-      <w:proofErr w:type="spellEnd"/>
-    </w:p>
-    <w:p>
-      <w:pPr>
-        <w:spacing w:after="120"/>
-        <w:jc w:val="both"/>
-      </w:pPr>
+        <w:t xml:space="preserve"> </w:t>
+      </w:r>
+      <w:proofErr w:type="spellStart"/>
       <w:r>
         <w:rPr>
           <w:rFonts w:ascii="Calibri" w:hAnsi="Calibri" w:cs="Arial"/>
@@ -569,10 +546,26 @@
           <w:sz w:val="32"/>
           <w:szCs w:val="32"/>
         </w:rPr>
-        <w:t xml:space="preserve">13.01939-2 Lucas </w:t>
-      </w:r>
-      <w:proofErr w:type="spellStart"/>
-      <w:r>
+        <w:t>Kido</w:t>
+      </w:r>
+      <w:proofErr w:type="spellEnd"/>
+    </w:p>
+    <w:p>
+      <w:pPr>
+        <w:spacing w:after="120"/>
+        <w:jc w:val="center"/>
+      </w:pPr>
+    </w:p>
+    <w:p>
+      <w:pPr>
+        <w:spacing w:after="120"/>
+        <w:jc w:val="center"/>
+      </w:pPr>
+    </w:p>
+    <w:p>
+      <w:pPr>
+        <w:spacing w:after="120"/>
+        <w:jc w:val="center"/>
         <w:rPr>
           <w:rFonts w:ascii="Calibri" w:hAnsi="Calibri" w:cs="Arial"/>
           <w:b/>
@@ -580,9 +573,7 @@
           <w:sz w:val="32"/>
           <w:szCs w:val="32"/>
         </w:rPr>
-        <w:t>Seiji</w:t>
-      </w:r>
-      <w:proofErr w:type="spellEnd"/>
+      </w:pPr>
       <w:r>
         <w:rPr>
           <w:rFonts w:ascii="Calibri" w:hAnsi="Calibri" w:cs="Arial"/>
@@ -591,10 +582,15 @@
           <w:sz w:val="32"/>
           <w:szCs w:val="32"/>
         </w:rPr>
-        <w:t xml:space="preserve"> </w:t>
-      </w:r>
-      <w:proofErr w:type="spellStart"/>
-      <w:r>
+        <w:t>São Caetano do Sul</w:t>
+      </w:r>
+      <w:bookmarkStart w:id="0" w:name="h.gjdgxs" w:colFirst="0" w:colLast="0"/>
+      <w:bookmarkEnd w:id="0"/>
+    </w:p>
+    <w:p>
+      <w:pPr>
+        <w:spacing w:after="120"/>
+        <w:jc w:val="center"/>
         <w:rPr>
           <w:rFonts w:ascii="Calibri" w:hAnsi="Calibri" w:cs="Arial"/>
           <w:b/>
@@ -602,26 +598,8 @@
           <w:sz w:val="32"/>
           <w:szCs w:val="32"/>
         </w:rPr>
-        <w:t>Kido</w:t>
-      </w:r>
-      <w:proofErr w:type="spellEnd"/>
-    </w:p>
-    <w:p>
-      <w:pPr>
-        <w:spacing w:after="120"/>
-        <w:jc w:val="center"/>
-      </w:pPr>
-    </w:p>
-    <w:p>
-      <w:pPr>
-        <w:spacing w:after="120"/>
-        <w:jc w:val="center"/>
-      </w:pPr>
-    </w:p>
-    <w:p>
-      <w:pPr>
-        <w:spacing w:after="120"/>
-        <w:jc w:val="center"/>
+      </w:pPr>
+      <w:r>
         <w:rPr>
           <w:rFonts w:ascii="Calibri" w:hAnsi="Calibri" w:cs="Arial"/>
           <w:b/>
@@ -629,7 +607,8 @@
           <w:sz w:val="32"/>
           <w:szCs w:val="32"/>
         </w:rPr>
-      </w:pPr>
+        <w:t>12</w:t>
+      </w:r>
       <w:r>
         <w:rPr>
           <w:rFonts w:ascii="Calibri" w:hAnsi="Calibri" w:cs="Arial"/>
@@ -638,41 +617,6 @@
           <w:sz w:val="32"/>
           <w:szCs w:val="32"/>
         </w:rPr>
-        <w:t>São Caetano do Sul</w:t>
-      </w:r>
-      <w:bookmarkStart w:id="0" w:name="h.gjdgxs" w:colFirst="0" w:colLast="0"/>
-      <w:bookmarkEnd w:id="0"/>
-    </w:p>
-    <w:p>
-      <w:pPr>
-        <w:spacing w:after="120"/>
-        <w:jc w:val="center"/>
-        <w:rPr>
-          <w:rFonts w:ascii="Calibri" w:hAnsi="Calibri" w:cs="Arial"/>
-          <w:b/>
-          <w:smallCaps/>
-          <w:sz w:val="32"/>
-          <w:szCs w:val="32"/>
-        </w:rPr>
-      </w:pPr>
-      <w:r>
-        <w:rPr>
-          <w:rFonts w:ascii="Calibri" w:hAnsi="Calibri" w:cs="Arial"/>
-          <w:b/>
-          <w:smallCaps/>
-          <w:sz w:val="32"/>
-          <w:szCs w:val="32"/>
-        </w:rPr>
-        <w:t>12</w:t>
-      </w:r>
-      <w:r>
-        <w:rPr>
-          <w:rFonts w:ascii="Calibri" w:hAnsi="Calibri" w:cs="Arial"/>
-          <w:b/>
-          <w:smallCaps/>
-          <w:sz w:val="32"/>
-          <w:szCs w:val="32"/>
-        </w:rPr>
         <w:t>/05/2016</w:t>
       </w:r>
     </w:p>
@@ -680,8 +624,327 @@
       <w:bookmarkStart w:id="1" w:name="_GoBack"/>
       <w:bookmarkEnd w:id="1"/>
     </w:p>
+    <w:p/>
+    <w:p>
+      <w:pPr>
+        <w:pStyle w:val="PargrafodaLista"/>
+        <w:numPr>
+          <w:ilvl w:val="1"/>
+          <w:numId w:val="8"/>
+        </w:numPr>
+        <w:autoSpaceDE w:val="0"/>
+        <w:autoSpaceDN w:val="0"/>
+        <w:adjustRightInd w:val="0"/>
+        <w:spacing w:after="0" w:line="240" w:lineRule="auto"/>
+        <w:jc w:val="both"/>
+        <w:rPr>
+          <w:sz w:val="24"/>
+          <w:szCs w:val="24"/>
+        </w:rPr>
+      </w:pPr>
+      <w:r>
+        <w:rPr>
+          <w:b/>
+          <w:sz w:val="24"/>
+          <w:szCs w:val="24"/>
+        </w:rPr>
+        <w:lastRenderedPageBreak/>
+        <w:t xml:space="preserve">Realize um estudo sobre os displays de </w:t>
+      </w:r>
+      <w:proofErr w:type="gramStart"/>
+      <w:r>
+        <w:rPr>
+          <w:b/>
+          <w:sz w:val="24"/>
+          <w:szCs w:val="24"/>
+        </w:rPr>
+        <w:t>7</w:t>
+      </w:r>
+      <w:proofErr w:type="gramEnd"/>
+      <w:r>
+        <w:rPr>
+          <w:b/>
+          <w:sz w:val="24"/>
+          <w:szCs w:val="24"/>
+        </w:rPr>
+        <w:t xml:space="preserve"> segmentos, descrevendo sua funcionalidade.</w:t>
+      </w:r>
+      <w:r>
+        <w:rPr>
+          <w:b/>
+          <w:sz w:val="24"/>
+          <w:szCs w:val="24"/>
+        </w:rPr>
+        <w:t xml:space="preserve"> </w:t>
+      </w:r>
+    </w:p>
+    <w:p>
+      <w:pPr>
+        <w:pStyle w:val="NormalWeb"/>
+        <w:shd w:val="clear" w:color="auto" w:fill="FFFFFF"/>
+        <w:spacing w:before="120" w:beforeAutospacing="0" w:after="120" w:afterAutospacing="0" w:line="336" w:lineRule="atLeast"/>
+        <w:rPr>
+          <w:rFonts w:asciiTheme="minorHAnsi" w:eastAsiaTheme="minorHAnsi" w:hAnsiTheme="minorHAnsi" w:cstheme="minorBidi"/>
+          <w:lang w:eastAsia="en-US"/>
+        </w:rPr>
+      </w:pPr>
+      <w:r>
+        <w:rPr>
+          <w:rFonts w:asciiTheme="minorHAnsi" w:eastAsiaTheme="minorHAnsi" w:hAnsiTheme="minorHAnsi" w:cstheme="minorBidi"/>
+          <w:lang w:eastAsia="en-US"/>
+        </w:rPr>
+        <w:t>Um display de sete segmentos, como seu nome indica, é composto de sete elementos, os quais podem ser ligados ou desligados individualmente. Eles podem ser combinados para produzir representações de algarismos como mostra a figura abaixo.</w:t>
+      </w:r>
+    </w:p>
+    <w:p>
+      <w:pPr>
+        <w:pStyle w:val="NormalWeb"/>
+        <w:shd w:val="clear" w:color="auto" w:fill="FFFFFF"/>
+        <w:spacing w:before="120" w:beforeAutospacing="0" w:after="120" w:afterAutospacing="0" w:line="336" w:lineRule="atLeast"/>
+        <w:jc w:val="center"/>
+        <w:rPr>
+          <w:rFonts w:asciiTheme="minorHAnsi" w:eastAsiaTheme="minorHAnsi" w:hAnsiTheme="minorHAnsi" w:cstheme="minorBidi"/>
+          <w:lang w:eastAsia="en-US"/>
+        </w:rPr>
+      </w:pPr>
+      <w:r>
+        <w:rPr>
+          <w:rFonts w:asciiTheme="minorHAnsi" w:eastAsiaTheme="minorHAnsi" w:hAnsiTheme="minorHAnsi" w:cstheme="minorBidi"/>
+          <w:lang w:eastAsia="en-US"/>
+        </w:rPr>
+        <w:t xml:space="preserve">. </w:t>
+      </w:r>
+      <w:r>
+        <w:rPr>
+          <w:rFonts w:asciiTheme="minorHAnsi" w:eastAsiaTheme="minorHAnsi" w:hAnsiTheme="minorHAnsi" w:cstheme="minorBidi"/>
+          <w:lang w:eastAsia="en-US"/>
+        </w:rPr>
+        <w:drawing>
+          <wp:inline distT="0" distB="0" distL="0" distR="0">
+            <wp:extent cx="2857500" cy="2857500"/>
+            <wp:effectExtent l="0" t="0" r="0" b="0"/>
+            <wp:docPr id="2" name="Imagem 1" descr="https://upload.wikimedia.org/wikipedia/commons/thumb/0/02/7_segment_display_labeled.svg/300px-7_segment_display_labeled.svg.png"/>
+            <wp:cNvGraphicFramePr>
+              <a:graphicFrameLocks xmlns:a="http://schemas.openxmlformats.org/drawingml/2006/main" noChangeAspect="1"/>
+            </wp:cNvGraphicFramePr>
+            <a:graphic xmlns:a="http://schemas.openxmlformats.org/drawingml/2006/main">
+              <a:graphicData uri="http://schemas.openxmlformats.org/drawingml/2006/picture">
+                <pic:pic xmlns:pic="http://schemas.openxmlformats.org/drawingml/2006/picture">
+                  <pic:nvPicPr>
+                    <pic:cNvPr id="0" name="Picture 1" descr="https://upload.wikimedia.org/wikipedia/commons/thumb/0/02/7_segment_display_labeled.svg/300px-7_segment_display_labeled.svg.png"/>
+                    <pic:cNvPicPr>
+                      <a:picLocks noChangeAspect="1" noChangeArrowheads="1"/>
+                    </pic:cNvPicPr>
+                  </pic:nvPicPr>
+                  <pic:blipFill>
+                    <a:blip r:embed="rId9" cstate="print"/>
+                    <a:srcRect/>
+                    <a:stretch>
+                      <a:fillRect/>
+                    </a:stretch>
+                  </pic:blipFill>
+                  <pic:spPr bwMode="auto">
+                    <a:xfrm>
+                      <a:off x="0" y="0"/>
+                      <a:ext cx="2857500" cy="2857500"/>
+                    </a:xfrm>
+                    <a:prstGeom prst="rect">
+                      <a:avLst/>
+                    </a:prstGeom>
+                    <a:noFill/>
+                    <a:ln w="9525">
+                      <a:noFill/>
+                      <a:miter lim="800000"/>
+                      <a:headEnd/>
+                      <a:tailEnd/>
+                    </a:ln>
+                  </pic:spPr>
+                </pic:pic>
+              </a:graphicData>
+            </a:graphic>
+          </wp:inline>
+        </w:drawing>
+      </w:r>
+    </w:p>
+    <w:p>
+      <w:pPr>
+        <w:pStyle w:val="PargrafodaLista"/>
+        <w:numPr>
+          <w:ilvl w:val="1"/>
+          <w:numId w:val="5"/>
+        </w:numPr>
+        <w:autoSpaceDE w:val="0"/>
+        <w:autoSpaceDN w:val="0"/>
+        <w:adjustRightInd w:val="0"/>
+        <w:spacing w:after="0" w:line="240" w:lineRule="auto"/>
+        <w:jc w:val="both"/>
+        <w:rPr>
+          <w:b/>
+          <w:sz w:val="24"/>
+          <w:szCs w:val="24"/>
+        </w:rPr>
+      </w:pPr>
+      <w:r>
+        <w:rPr>
+          <w:b/>
+          <w:sz w:val="24"/>
+          <w:szCs w:val="24"/>
+        </w:rPr>
+        <w:t>Liste quantos pinos seriam utilizados e quais periféricos seriam utilizados</w:t>
+      </w:r>
+      <w:r>
+        <w:rPr>
+          <w:b/>
+          <w:sz w:val="24"/>
+          <w:szCs w:val="24"/>
+        </w:rPr>
+        <w:t xml:space="preserve"> para um projeto com </w:t>
+      </w:r>
+      <w:proofErr w:type="gramStart"/>
+      <w:r>
+        <w:rPr>
+          <w:b/>
+          <w:sz w:val="24"/>
+          <w:szCs w:val="24"/>
+        </w:rPr>
+        <w:t>4</w:t>
+      </w:r>
+      <w:proofErr w:type="gramEnd"/>
+      <w:r>
+        <w:rPr>
+          <w:b/>
+          <w:sz w:val="24"/>
+          <w:szCs w:val="24"/>
+        </w:rPr>
+        <w:t xml:space="preserve"> displays</w:t>
+      </w:r>
+    </w:p>
+    <w:p>
+      <w:pPr>
+        <w:autoSpaceDE w:val="0"/>
+        <w:autoSpaceDN w:val="0"/>
+        <w:adjustRightInd w:val="0"/>
+        <w:spacing w:after="0" w:line="240" w:lineRule="auto"/>
+        <w:rPr>
+          <w:b/>
+          <w:sz w:val="24"/>
+          <w:szCs w:val="24"/>
+        </w:rPr>
+      </w:pPr>
+    </w:p>
+    <w:p>
+      <w:pPr>
+        <w:pStyle w:val="PargrafodaLista"/>
+        <w:numPr>
+          <w:ilvl w:val="1"/>
+          <w:numId w:val="5"/>
+        </w:numPr>
+        <w:autoSpaceDE w:val="0"/>
+        <w:autoSpaceDN w:val="0"/>
+        <w:adjustRightInd w:val="0"/>
+        <w:spacing w:after="0" w:line="240" w:lineRule="auto"/>
+        <w:jc w:val="both"/>
+        <w:rPr>
+          <w:b/>
+          <w:sz w:val="24"/>
+          <w:szCs w:val="24"/>
+        </w:rPr>
+      </w:pPr>
+      <w:r>
+        <w:rPr>
+          <w:b/>
+          <w:sz w:val="24"/>
+          <w:szCs w:val="24"/>
+        </w:rPr>
+        <w:t>Quantos pinos são utilizados no kit SAM4S-EK2 para interface entre o microcontrolador</w:t>
+      </w:r>
+      <w:r>
+        <w:rPr>
+          <w:b/>
+          <w:sz w:val="24"/>
+          <w:szCs w:val="24"/>
+        </w:rPr>
+        <w:t xml:space="preserve"> </w:t>
+      </w:r>
+      <w:r>
+        <w:rPr>
+          <w:b/>
+          <w:sz w:val="24"/>
+          <w:szCs w:val="24"/>
+        </w:rPr>
+        <w:t>e LCD</w:t>
+      </w:r>
+      <w:r>
+        <w:rPr>
+          <w:b/>
+          <w:sz w:val="24"/>
+          <w:szCs w:val="24"/>
+        </w:rPr>
+        <w:t xml:space="preserve">. </w:t>
+      </w:r>
+      <w:r>
+        <w:rPr>
+          <w:b/>
+          <w:sz w:val="24"/>
+          <w:szCs w:val="24"/>
+        </w:rPr>
+        <w:t>Liste os pinos e descreva suas funções</w:t>
+      </w:r>
+    </w:p>
+    <w:p>
+      <w:pPr>
+        <w:autoSpaceDE w:val="0"/>
+        <w:autoSpaceDN w:val="0"/>
+        <w:adjustRightInd w:val="0"/>
+        <w:spacing w:after="0" w:line="240" w:lineRule="auto"/>
+        <w:jc w:val="both"/>
+        <w:rPr>
+          <w:b/>
+          <w:sz w:val="24"/>
+          <w:szCs w:val="24"/>
+        </w:rPr>
+      </w:pPr>
+    </w:p>
+    <w:p>
+      <w:pPr>
+        <w:autoSpaceDE w:val="0"/>
+        <w:autoSpaceDN w:val="0"/>
+        <w:adjustRightInd w:val="0"/>
+        <w:spacing w:after="0" w:line="240" w:lineRule="auto"/>
+        <w:jc w:val="both"/>
+        <w:rPr>
+          <w:b/>
+          <w:sz w:val="24"/>
+          <w:szCs w:val="24"/>
+        </w:rPr>
+      </w:pPr>
+      <w:r>
+        <w:rPr>
+          <w:b/>
+          <w:sz w:val="24"/>
+          <w:szCs w:val="24"/>
+        </w:rPr>
+        <w:t>1.</w:t>
+      </w:r>
+      <w:r>
+        <w:rPr>
+          <w:b/>
+          <w:sz w:val="24"/>
+          <w:szCs w:val="24"/>
+        </w:rPr>
+        <w:t xml:space="preserve">4 </w:t>
+      </w:r>
+      <w:r>
+        <w:rPr>
+          <w:b/>
+          <w:sz w:val="24"/>
+          <w:szCs w:val="24"/>
+        </w:rPr>
+        <w:t>SMC: Descreva as funcionalidades desse periférico.</w:t>
+      </w:r>
+    </w:p>
     <w:sectPr>
-      <w:footerReference w:type="default" r:id="rId9"/>
+      <w:footerReference w:type="default" r:id="rId10"/>
       <w:pgSz w:w="11906" w:h="16838"/>
       <w:pgMar w:top="1417" w:right="1701" w:bottom="1417" w:left="1701" w:header="708" w:footer="708" w:gutter="0"/>
       <w:cols w:space="708"/>
@@ -693,7 +956,7 @@
 </file>
 
 <file path=word/endnotes.xml><?xml version="1.0" encoding="utf-8"?>
-<w:endnotes xmlns:wpc="http://schemas.microsoft.com/office/word/2010/wordprocessingCanvas" xmlns:mc="http://schemas.openxmlformats.org/markup-compatibility/2006" xmlns:o="urn:schemas-microsoft-com:office:office" xmlns:r="http://schemas.openxmlformats.org/officeDocument/2006/relationships" xmlns:m="http://schemas.openxmlformats.org/officeDocument/2006/math" xmlns:v="urn:schemas-microsoft-com:vml" xmlns:wp14="http://schemas.microsoft.com/office/word/2010/wordprocessingDrawing" xmlns:wp="http://schemas.openxmlformats.org/drawingml/2006/wordprocessingDrawing" xmlns:w10="urn:schemas-microsoft-com:office:word" xmlns:w="http://schemas.openxmlformats.org/wordprocessingml/2006/main" xmlns:w14="http://schemas.microsoft.com/office/word/2010/wordml" xmlns:wpg="http://schemas.microsoft.com/office/word/2010/wordprocessingGroup" xmlns:wpi="http://schemas.microsoft.com/office/word/2010/wordprocessingInk" xmlns:wne="http://schemas.microsoft.com/office/word/2006/wordml" xmlns:wps="http://schemas.microsoft.com/office/word/2010/wordprocessingShape" mc:Ignorable="w14 wp14">
+<w:endnotes xmlns:ve="http://schemas.openxmlformats.org/markup-compatibility/2006" xmlns:o="urn:schemas-microsoft-com:office:office" xmlns:r="http://schemas.openxmlformats.org/officeDocument/2006/relationships" xmlns:m="http://schemas.openxmlformats.org/officeDocument/2006/math" xmlns:v="urn:schemas-microsoft-com:vml" xmlns:wp="http://schemas.openxmlformats.org/drawingml/2006/wordprocessingDrawing" xmlns:w10="urn:schemas-microsoft-com:office:word" xmlns:w="http://schemas.openxmlformats.org/wordprocessingml/2006/main" xmlns:wne="http://schemas.microsoft.com/office/word/2006/wordml">
   <w:endnote w:type="separator" w:id="-1">
     <w:p>
       <w:pPr>
@@ -718,7 +981,7 @@
 </file>
 
 <file path=word/footer1.xml><?xml version="1.0" encoding="utf-8"?>
-<w:ftr xmlns:wpc="http://schemas.microsoft.com/office/word/2010/wordprocessingCanvas" xmlns:mc="http://schemas.openxmlformats.org/markup-compatibility/2006" xmlns:o="urn:schemas-microsoft-com:office:office" xmlns:r="http://schemas.openxmlformats.org/officeDocument/2006/relationships" xmlns:m="http://schemas.openxmlformats.org/officeDocument/2006/math" xmlns:v="urn:schemas-microsoft-com:vml" xmlns:wp14="http://schemas.microsoft.com/office/word/2010/wordprocessingDrawing" xmlns:wp="http://schemas.openxmlformats.org/drawingml/2006/wordprocessingDrawing" xmlns:w10="urn:schemas-microsoft-com:office:word" xmlns:w="http://schemas.openxmlformats.org/wordprocessingml/2006/main" xmlns:w14="http://schemas.microsoft.com/office/word/2010/wordml" xmlns:wpg="http://schemas.microsoft.com/office/word/2010/wordprocessingGroup" xmlns:wpi="http://schemas.microsoft.com/office/word/2010/wordprocessingInk" xmlns:wne="http://schemas.microsoft.com/office/word/2006/wordml" xmlns:wps="http://schemas.microsoft.com/office/word/2010/wordprocessingShape" mc:Ignorable="w14 wp14">
+<w:ftr xmlns:ve="http://schemas.openxmlformats.org/markup-compatibility/2006" xmlns:o="urn:schemas-microsoft-com:office:office" xmlns:r="http://schemas.openxmlformats.org/officeDocument/2006/relationships" xmlns:m="http://schemas.openxmlformats.org/officeDocument/2006/math" xmlns:v="urn:schemas-microsoft-com:vml" xmlns:wp="http://schemas.openxmlformats.org/drawingml/2006/wordprocessingDrawing" xmlns:w10="urn:schemas-microsoft-com:office:word" xmlns:w="http://schemas.openxmlformats.org/wordprocessingml/2006/main" xmlns:wne="http://schemas.microsoft.com/office/word/2006/wordml">
   <w:sdt>
     <w:sdtPr>
       <w:id w:val="-556320792"/>
@@ -727,7 +990,6 @@
         <w:docPartUnique/>
       </w:docPartObj>
     </w:sdtPr>
-    <w:sdtEndPr/>
     <w:sdtContent>
       <w:p>
         <w:pPr>
@@ -764,7 +1026,7 @@
 </file>
 
 <file path=word/footnotes.xml><?xml version="1.0" encoding="utf-8"?>
-<w:footnotes xmlns:wpc="http://schemas.microsoft.com/office/word/2010/wordprocessingCanvas" xmlns:mc="http://schemas.openxmlformats.org/markup-compatibility/2006" xmlns:o="urn:schemas-microsoft-com:office:office" xmlns:r="http://schemas.openxmlformats.org/officeDocument/2006/relationships" xmlns:m="http://schemas.openxmlformats.org/officeDocument/2006/math" xmlns:v="urn:schemas-microsoft-com:vml" xmlns:wp14="http://schemas.microsoft.com/office/word/2010/wordprocessingDrawing" xmlns:wp="http://schemas.openxmlformats.org/drawingml/2006/wordprocessingDrawing" xmlns:w10="urn:schemas-microsoft-com:office:word" xmlns:w="http://schemas.openxmlformats.org/wordprocessingml/2006/main" xmlns:w14="http://schemas.microsoft.com/office/word/2010/wordml" xmlns:wpg="http://schemas.microsoft.com/office/word/2010/wordprocessingGroup" xmlns:wpi="http://schemas.microsoft.com/office/word/2010/wordprocessingInk" xmlns:wne="http://schemas.microsoft.com/office/word/2006/wordml" xmlns:wps="http://schemas.microsoft.com/office/word/2010/wordprocessingShape" mc:Ignorable="w14 wp14">
+<w:footnotes xmlns:ve="http://schemas.openxmlformats.org/markup-compatibility/2006" xmlns:o="urn:schemas-microsoft-com:office:office" xmlns:r="http://schemas.openxmlformats.org/officeDocument/2006/relationships" xmlns:m="http://schemas.openxmlformats.org/officeDocument/2006/math" xmlns:v="urn:schemas-microsoft-com:vml" xmlns:wp="http://schemas.openxmlformats.org/drawingml/2006/wordprocessingDrawing" xmlns:w10="urn:schemas-microsoft-com:office:word" xmlns:w="http://schemas.openxmlformats.org/wordprocessingml/2006/main" xmlns:wne="http://schemas.microsoft.com/office/word/2006/wordml">
   <w:footnote w:type="separator" w:id="-1">
     <w:p>
       <w:pPr>
@@ -788,8 +1050,923 @@
 </w:footnotes>
 </file>
 
+<file path=word/numbering.xml><?xml version="1.0" encoding="utf-8"?>
+<w:numbering xmlns:ve="http://schemas.openxmlformats.org/markup-compatibility/2006" xmlns:o="urn:schemas-microsoft-com:office:office" xmlns:r="http://schemas.openxmlformats.org/officeDocument/2006/relationships" xmlns:m="http://schemas.openxmlformats.org/officeDocument/2006/math" xmlns:v="urn:schemas-microsoft-com:vml" xmlns:wp="http://schemas.openxmlformats.org/drawingml/2006/wordprocessingDrawing" xmlns:w10="urn:schemas-microsoft-com:office:word" xmlns:w="http://schemas.openxmlformats.org/wordprocessingml/2006/main" xmlns:wne="http://schemas.microsoft.com/office/word/2006/wordml">
+  <w:abstractNum w:abstractNumId="0">
+    <w:nsid w:val="064D6DD0"/>
+    <w:multiLevelType w:val="multilevel"/>
+    <w:tmpl w:val="4BD6B2DE"/>
+    <w:lvl w:ilvl="0">
+      <w:start w:val="1"/>
+      <w:numFmt w:val="decimal"/>
+      <w:lvlText w:val="%1"/>
+      <w:lvlJc w:val="left"/>
+      <w:pPr>
+        <w:ind w:left="360" w:hanging="360"/>
+      </w:pPr>
+      <w:rPr>
+        <w:rFonts w:hint="default"/>
+      </w:rPr>
+    </w:lvl>
+    <w:lvl w:ilvl="1">
+      <w:start w:val="3"/>
+      <w:numFmt w:val="decimal"/>
+      <w:lvlText w:val="%1.%2"/>
+      <w:lvlJc w:val="left"/>
+      <w:pPr>
+        <w:ind w:left="720" w:hanging="360"/>
+      </w:pPr>
+      <w:rPr>
+        <w:rFonts w:hint="default"/>
+      </w:rPr>
+    </w:lvl>
+    <w:lvl w:ilvl="2">
+      <w:start w:val="1"/>
+      <w:numFmt w:val="decimal"/>
+      <w:lvlText w:val="%1.%2.%3"/>
+      <w:lvlJc w:val="left"/>
+      <w:pPr>
+        <w:ind w:left="1440" w:hanging="720"/>
+      </w:pPr>
+      <w:rPr>
+        <w:rFonts w:hint="default"/>
+      </w:rPr>
+    </w:lvl>
+    <w:lvl w:ilvl="3">
+      <w:start w:val="1"/>
+      <w:numFmt w:val="decimal"/>
+      <w:lvlText w:val="%1.%2.%3.%4"/>
+      <w:lvlJc w:val="left"/>
+      <w:pPr>
+        <w:ind w:left="1800" w:hanging="720"/>
+      </w:pPr>
+      <w:rPr>
+        <w:rFonts w:hint="default"/>
+      </w:rPr>
+    </w:lvl>
+    <w:lvl w:ilvl="4">
+      <w:start w:val="1"/>
+      <w:numFmt w:val="decimal"/>
+      <w:lvlText w:val="%1.%2.%3.%4.%5"/>
+      <w:lvlJc w:val="left"/>
+      <w:pPr>
+        <w:ind w:left="2520" w:hanging="1080"/>
+      </w:pPr>
+      <w:rPr>
+        <w:rFonts w:hint="default"/>
+      </w:rPr>
+    </w:lvl>
+    <w:lvl w:ilvl="5">
+      <w:start w:val="1"/>
+      <w:numFmt w:val="decimal"/>
+      <w:lvlText w:val="%1.%2.%3.%4.%5.%6"/>
+      <w:lvlJc w:val="left"/>
+      <w:pPr>
+        <w:ind w:left="2880" w:hanging="1080"/>
+      </w:pPr>
+      <w:rPr>
+        <w:rFonts w:hint="default"/>
+      </w:rPr>
+    </w:lvl>
+    <w:lvl w:ilvl="6">
+      <w:start w:val="1"/>
+      <w:numFmt w:val="decimal"/>
+      <w:lvlText w:val="%1.%2.%3.%4.%5.%6.%7"/>
+      <w:lvlJc w:val="left"/>
+      <w:pPr>
+        <w:ind w:left="3600" w:hanging="1440"/>
+      </w:pPr>
+      <w:rPr>
+        <w:rFonts w:hint="default"/>
+      </w:rPr>
+    </w:lvl>
+    <w:lvl w:ilvl="7">
+      <w:start w:val="1"/>
+      <w:numFmt w:val="decimal"/>
+      <w:lvlText w:val="%1.%2.%3.%4.%5.%6.%7.%8"/>
+      <w:lvlJc w:val="left"/>
+      <w:pPr>
+        <w:ind w:left="3960" w:hanging="1440"/>
+      </w:pPr>
+      <w:rPr>
+        <w:rFonts w:hint="default"/>
+      </w:rPr>
+    </w:lvl>
+    <w:lvl w:ilvl="8">
+      <w:start w:val="1"/>
+      <w:numFmt w:val="decimal"/>
+      <w:lvlText w:val="%1.%2.%3.%4.%5.%6.%7.%8.%9"/>
+      <w:lvlJc w:val="left"/>
+      <w:pPr>
+        <w:ind w:left="4680" w:hanging="1800"/>
+      </w:pPr>
+      <w:rPr>
+        <w:rFonts w:hint="default"/>
+      </w:rPr>
+    </w:lvl>
+  </w:abstractNum>
+  <w:abstractNum w:abstractNumId="1">
+    <w:nsid w:val="1F9427E8"/>
+    <w:multiLevelType w:val="multilevel"/>
+    <w:tmpl w:val="B5D4073C"/>
+    <w:lvl w:ilvl="0">
+      <w:start w:val="1"/>
+      <w:numFmt w:val="decimal"/>
+      <w:lvlText w:val="%1"/>
+      <w:lvlJc w:val="left"/>
+      <w:pPr>
+        <w:ind w:left="360" w:hanging="360"/>
+      </w:pPr>
+      <w:rPr>
+        <w:rFonts w:hint="default"/>
+      </w:rPr>
+    </w:lvl>
+    <w:lvl w:ilvl="1">
+      <w:start w:val="1"/>
+      <w:numFmt w:val="decimal"/>
+      <w:lvlText w:val="%1.%2"/>
+      <w:lvlJc w:val="left"/>
+      <w:pPr>
+        <w:ind w:left="360" w:hanging="360"/>
+      </w:pPr>
+      <w:rPr>
+        <w:rFonts w:hint="default"/>
+      </w:rPr>
+    </w:lvl>
+    <w:lvl w:ilvl="2">
+      <w:start w:val="1"/>
+      <w:numFmt w:val="decimal"/>
+      <w:lvlText w:val="%1.%2.%3"/>
+      <w:lvlJc w:val="left"/>
+      <w:pPr>
+        <w:ind w:left="720" w:hanging="720"/>
+      </w:pPr>
+      <w:rPr>
+        <w:rFonts w:hint="default"/>
+      </w:rPr>
+    </w:lvl>
+    <w:lvl w:ilvl="3">
+      <w:start w:val="1"/>
+      <w:numFmt w:val="decimal"/>
+      <w:lvlText w:val="%1.%2.%3.%4"/>
+      <w:lvlJc w:val="left"/>
+      <w:pPr>
+        <w:ind w:left="720" w:hanging="720"/>
+      </w:pPr>
+      <w:rPr>
+        <w:rFonts w:hint="default"/>
+      </w:rPr>
+    </w:lvl>
+    <w:lvl w:ilvl="4">
+      <w:start w:val="1"/>
+      <w:numFmt w:val="decimal"/>
+      <w:lvlText w:val="%1.%2.%3.%4.%5"/>
+      <w:lvlJc w:val="left"/>
+      <w:pPr>
+        <w:ind w:left="1080" w:hanging="1080"/>
+      </w:pPr>
+      <w:rPr>
+        <w:rFonts w:hint="default"/>
+      </w:rPr>
+    </w:lvl>
+    <w:lvl w:ilvl="5">
+      <w:start w:val="1"/>
+      <w:numFmt w:val="decimal"/>
+      <w:lvlText w:val="%1.%2.%3.%4.%5.%6"/>
+      <w:lvlJc w:val="left"/>
+      <w:pPr>
+        <w:ind w:left="1080" w:hanging="1080"/>
+      </w:pPr>
+      <w:rPr>
+        <w:rFonts w:hint="default"/>
+      </w:rPr>
+    </w:lvl>
+    <w:lvl w:ilvl="6">
+      <w:start w:val="1"/>
+      <w:numFmt w:val="decimal"/>
+      <w:lvlText w:val="%1.%2.%3.%4.%5.%6.%7"/>
+      <w:lvlJc w:val="left"/>
+      <w:pPr>
+        <w:ind w:left="1440" w:hanging="1440"/>
+      </w:pPr>
+      <w:rPr>
+        <w:rFonts w:hint="default"/>
+      </w:rPr>
+    </w:lvl>
+    <w:lvl w:ilvl="7">
+      <w:start w:val="1"/>
+      <w:numFmt w:val="decimal"/>
+      <w:lvlText w:val="%1.%2.%3.%4.%5.%6.%7.%8"/>
+      <w:lvlJc w:val="left"/>
+      <w:pPr>
+        <w:ind w:left="1440" w:hanging="1440"/>
+      </w:pPr>
+      <w:rPr>
+        <w:rFonts w:hint="default"/>
+      </w:rPr>
+    </w:lvl>
+    <w:lvl w:ilvl="8">
+      <w:start w:val="1"/>
+      <w:numFmt w:val="decimal"/>
+      <w:lvlText w:val="%1.%2.%3.%4.%5.%6.%7.%8.%9"/>
+      <w:lvlJc w:val="left"/>
+      <w:pPr>
+        <w:ind w:left="1800" w:hanging="1800"/>
+      </w:pPr>
+      <w:rPr>
+        <w:rFonts w:hint="default"/>
+      </w:rPr>
+    </w:lvl>
+  </w:abstractNum>
+  <w:abstractNum w:abstractNumId="2">
+    <w:nsid w:val="2AB93B68"/>
+    <w:multiLevelType w:val="hybridMultilevel"/>
+    <w:tmpl w:val="8B14E08A"/>
+    <w:lvl w:ilvl="0" w:tplc="0416000F">
+      <w:start w:val="1"/>
+      <w:numFmt w:val="decimal"/>
+      <w:lvlText w:val="%1."/>
+      <w:lvlJc w:val="left"/>
+      <w:pPr>
+        <w:ind w:left="720" w:hanging="360"/>
+      </w:pPr>
+    </w:lvl>
+    <w:lvl w:ilvl="1" w:tplc="04160019" w:tentative="1">
+      <w:start w:val="1"/>
+      <w:numFmt w:val="lowerLetter"/>
+      <w:lvlText w:val="%2."/>
+      <w:lvlJc w:val="left"/>
+      <w:pPr>
+        <w:ind w:left="1440" w:hanging="360"/>
+      </w:pPr>
+    </w:lvl>
+    <w:lvl w:ilvl="2" w:tplc="0416001B" w:tentative="1">
+      <w:start w:val="1"/>
+      <w:numFmt w:val="lowerRoman"/>
+      <w:lvlText w:val="%3."/>
+      <w:lvlJc w:val="right"/>
+      <w:pPr>
+        <w:ind w:left="2160" w:hanging="180"/>
+      </w:pPr>
+    </w:lvl>
+    <w:lvl w:ilvl="3" w:tplc="0416000F" w:tentative="1">
+      <w:start w:val="1"/>
+      <w:numFmt w:val="decimal"/>
+      <w:lvlText w:val="%4."/>
+      <w:lvlJc w:val="left"/>
+      <w:pPr>
+        <w:ind w:left="2880" w:hanging="360"/>
+      </w:pPr>
+    </w:lvl>
+    <w:lvl w:ilvl="4" w:tplc="04160019" w:tentative="1">
+      <w:start w:val="1"/>
+      <w:numFmt w:val="lowerLetter"/>
+      <w:lvlText w:val="%5."/>
+      <w:lvlJc w:val="left"/>
+      <w:pPr>
+        <w:ind w:left="3600" w:hanging="360"/>
+      </w:pPr>
+    </w:lvl>
+    <w:lvl w:ilvl="5" w:tplc="0416001B" w:tentative="1">
+      <w:start w:val="1"/>
+      <w:numFmt w:val="lowerRoman"/>
+      <w:lvlText w:val="%6."/>
+      <w:lvlJc w:val="right"/>
+      <w:pPr>
+        <w:ind w:left="4320" w:hanging="180"/>
+      </w:pPr>
+    </w:lvl>
+    <w:lvl w:ilvl="6" w:tplc="0416000F" w:tentative="1">
+      <w:start w:val="1"/>
+      <w:numFmt w:val="decimal"/>
+      <w:lvlText w:val="%7."/>
+      <w:lvlJc w:val="left"/>
+      <w:pPr>
+        <w:ind w:left="5040" w:hanging="360"/>
+      </w:pPr>
+    </w:lvl>
+    <w:lvl w:ilvl="7" w:tplc="04160019" w:tentative="1">
+      <w:start w:val="1"/>
+      <w:numFmt w:val="lowerLetter"/>
+      <w:lvlText w:val="%8."/>
+      <w:lvlJc w:val="left"/>
+      <w:pPr>
+        <w:ind w:left="5760" w:hanging="360"/>
+      </w:pPr>
+    </w:lvl>
+    <w:lvl w:ilvl="8" w:tplc="0416001B" w:tentative="1">
+      <w:start w:val="1"/>
+      <w:numFmt w:val="lowerRoman"/>
+      <w:lvlText w:val="%9."/>
+      <w:lvlJc w:val="right"/>
+      <w:pPr>
+        <w:ind w:left="6480" w:hanging="180"/>
+      </w:pPr>
+    </w:lvl>
+  </w:abstractNum>
+  <w:abstractNum w:abstractNumId="3">
+    <w:nsid w:val="4A747A59"/>
+    <w:multiLevelType w:val="multilevel"/>
+    <w:tmpl w:val="42EE2C3E"/>
+    <w:lvl w:ilvl="0">
+      <w:start w:val="1"/>
+      <w:numFmt w:val="decimal"/>
+      <w:lvlText w:val="%1"/>
+      <w:lvlJc w:val="left"/>
+      <w:pPr>
+        <w:ind w:left="360" w:hanging="360"/>
+      </w:pPr>
+      <w:rPr>
+        <w:rFonts w:hint="default"/>
+      </w:rPr>
+    </w:lvl>
+    <w:lvl w:ilvl="1">
+      <w:start w:val="2"/>
+      <w:numFmt w:val="decimal"/>
+      <w:lvlText w:val="%1.%2"/>
+      <w:lvlJc w:val="left"/>
+      <w:pPr>
+        <w:ind w:left="360" w:hanging="360"/>
+      </w:pPr>
+      <w:rPr>
+        <w:rFonts w:hint="default"/>
+      </w:rPr>
+    </w:lvl>
+    <w:lvl w:ilvl="2">
+      <w:start w:val="1"/>
+      <w:numFmt w:val="decimal"/>
+      <w:lvlText w:val="%1.%2.%3"/>
+      <w:lvlJc w:val="left"/>
+      <w:pPr>
+        <w:ind w:left="720" w:hanging="720"/>
+      </w:pPr>
+      <w:rPr>
+        <w:rFonts w:hint="default"/>
+      </w:rPr>
+    </w:lvl>
+    <w:lvl w:ilvl="3">
+      <w:start w:val="1"/>
+      <w:numFmt w:val="decimal"/>
+      <w:lvlText w:val="%1.%2.%3.%4"/>
+      <w:lvlJc w:val="left"/>
+      <w:pPr>
+        <w:ind w:left="720" w:hanging="720"/>
+      </w:pPr>
+      <w:rPr>
+        <w:rFonts w:hint="default"/>
+      </w:rPr>
+    </w:lvl>
+    <w:lvl w:ilvl="4">
+      <w:start w:val="1"/>
+      <w:numFmt w:val="decimal"/>
+      <w:lvlText w:val="%1.%2.%3.%4.%5"/>
+      <w:lvlJc w:val="left"/>
+      <w:pPr>
+        <w:ind w:left="1080" w:hanging="1080"/>
+      </w:pPr>
+      <w:rPr>
+        <w:rFonts w:hint="default"/>
+      </w:rPr>
+    </w:lvl>
+    <w:lvl w:ilvl="5">
+      <w:start w:val="1"/>
+      <w:numFmt w:val="decimal"/>
+      <w:lvlText w:val="%1.%2.%3.%4.%5.%6"/>
+      <w:lvlJc w:val="left"/>
+      <w:pPr>
+        <w:ind w:left="1080" w:hanging="1080"/>
+      </w:pPr>
+      <w:rPr>
+        <w:rFonts w:hint="default"/>
+      </w:rPr>
+    </w:lvl>
+    <w:lvl w:ilvl="6">
+      <w:start w:val="1"/>
+      <w:numFmt w:val="decimal"/>
+      <w:lvlText w:val="%1.%2.%3.%4.%5.%6.%7"/>
+      <w:lvlJc w:val="left"/>
+      <w:pPr>
+        <w:ind w:left="1440" w:hanging="1440"/>
+      </w:pPr>
+      <w:rPr>
+        <w:rFonts w:hint="default"/>
+      </w:rPr>
+    </w:lvl>
+    <w:lvl w:ilvl="7">
+      <w:start w:val="1"/>
+      <w:numFmt w:val="decimal"/>
+      <w:lvlText w:val="%1.%2.%3.%4.%5.%6.%7.%8"/>
+      <w:lvlJc w:val="left"/>
+      <w:pPr>
+        <w:ind w:left="1440" w:hanging="1440"/>
+      </w:pPr>
+      <w:rPr>
+        <w:rFonts w:hint="default"/>
+      </w:rPr>
+    </w:lvl>
+    <w:lvl w:ilvl="8">
+      <w:start w:val="1"/>
+      <w:numFmt w:val="decimal"/>
+      <w:lvlText w:val="%1.%2.%3.%4.%5.%6.%7.%8.%9"/>
+      <w:lvlJc w:val="left"/>
+      <w:pPr>
+        <w:ind w:left="1800" w:hanging="1800"/>
+      </w:pPr>
+      <w:rPr>
+        <w:rFonts w:hint="default"/>
+      </w:rPr>
+    </w:lvl>
+  </w:abstractNum>
+  <w:abstractNum w:abstractNumId="4">
+    <w:nsid w:val="5C3B0712"/>
+    <w:multiLevelType w:val="multilevel"/>
+    <w:tmpl w:val="B5D4073C"/>
+    <w:lvl w:ilvl="0">
+      <w:start w:val="1"/>
+      <w:numFmt w:val="decimal"/>
+      <w:lvlText w:val="%1"/>
+      <w:lvlJc w:val="left"/>
+      <w:pPr>
+        <w:ind w:left="360" w:hanging="360"/>
+      </w:pPr>
+      <w:rPr>
+        <w:rFonts w:hint="default"/>
+      </w:rPr>
+    </w:lvl>
+    <w:lvl w:ilvl="1">
+      <w:start w:val="2"/>
+      <w:numFmt w:val="decimal"/>
+      <w:lvlText w:val="%1.%2"/>
+      <w:lvlJc w:val="left"/>
+      <w:pPr>
+        <w:ind w:left="360" w:hanging="360"/>
+      </w:pPr>
+      <w:rPr>
+        <w:rFonts w:hint="default"/>
+      </w:rPr>
+    </w:lvl>
+    <w:lvl w:ilvl="2">
+      <w:start w:val="1"/>
+      <w:numFmt w:val="decimal"/>
+      <w:lvlText w:val="%1.%2.%3"/>
+      <w:lvlJc w:val="left"/>
+      <w:pPr>
+        <w:ind w:left="720" w:hanging="720"/>
+      </w:pPr>
+      <w:rPr>
+        <w:rFonts w:hint="default"/>
+      </w:rPr>
+    </w:lvl>
+    <w:lvl w:ilvl="3">
+      <w:start w:val="1"/>
+      <w:numFmt w:val="decimal"/>
+      <w:lvlText w:val="%1.%2.%3.%4"/>
+      <w:lvlJc w:val="left"/>
+      <w:pPr>
+        <w:ind w:left="720" w:hanging="720"/>
+      </w:pPr>
+      <w:rPr>
+        <w:rFonts w:hint="default"/>
+      </w:rPr>
+    </w:lvl>
+    <w:lvl w:ilvl="4">
+      <w:start w:val="1"/>
+      <w:numFmt w:val="decimal"/>
+      <w:lvlText w:val="%1.%2.%3.%4.%5"/>
+      <w:lvlJc w:val="left"/>
+      <w:pPr>
+        <w:ind w:left="1080" w:hanging="1080"/>
+      </w:pPr>
+      <w:rPr>
+        <w:rFonts w:hint="default"/>
+      </w:rPr>
+    </w:lvl>
+    <w:lvl w:ilvl="5">
+      <w:start w:val="1"/>
+      <w:numFmt w:val="decimal"/>
+      <w:lvlText w:val="%1.%2.%3.%4.%5.%6"/>
+      <w:lvlJc w:val="left"/>
+      <w:pPr>
+        <w:ind w:left="1080" w:hanging="1080"/>
+      </w:pPr>
+      <w:rPr>
+        <w:rFonts w:hint="default"/>
+      </w:rPr>
+    </w:lvl>
+    <w:lvl w:ilvl="6">
+      <w:start w:val="1"/>
+      <w:numFmt w:val="decimal"/>
+      <w:lvlText w:val="%1.%2.%3.%4.%5.%6.%7"/>
+      <w:lvlJc w:val="left"/>
+      <w:pPr>
+        <w:ind w:left="1440" w:hanging="1440"/>
+      </w:pPr>
+      <w:rPr>
+        <w:rFonts w:hint="default"/>
+      </w:rPr>
+    </w:lvl>
+    <w:lvl w:ilvl="7">
+      <w:start w:val="1"/>
+      <w:numFmt w:val="decimal"/>
+      <w:lvlText w:val="%1.%2.%3.%4.%5.%6.%7.%8"/>
+      <w:lvlJc w:val="left"/>
+      <w:pPr>
+        <w:ind w:left="1440" w:hanging="1440"/>
+      </w:pPr>
+      <w:rPr>
+        <w:rFonts w:hint="default"/>
+      </w:rPr>
+    </w:lvl>
+    <w:lvl w:ilvl="8">
+      <w:start w:val="1"/>
+      <w:numFmt w:val="decimal"/>
+      <w:lvlText w:val="%1.%2.%3.%4.%5.%6.%7.%8.%9"/>
+      <w:lvlJc w:val="left"/>
+      <w:pPr>
+        <w:ind w:left="1800" w:hanging="1800"/>
+      </w:pPr>
+      <w:rPr>
+        <w:rFonts w:hint="default"/>
+      </w:rPr>
+    </w:lvl>
+  </w:abstractNum>
+  <w:abstractNum w:abstractNumId="5">
+    <w:nsid w:val="5EF66080"/>
+    <w:multiLevelType w:val="multilevel"/>
+    <w:tmpl w:val="B5D4073C"/>
+    <w:lvl w:ilvl="0">
+      <w:start w:val="1"/>
+      <w:numFmt w:val="decimal"/>
+      <w:lvlText w:val="%1"/>
+      <w:lvlJc w:val="left"/>
+      <w:pPr>
+        <w:ind w:left="360" w:hanging="360"/>
+      </w:pPr>
+      <w:rPr>
+        <w:rFonts w:hint="default"/>
+      </w:rPr>
+    </w:lvl>
+    <w:lvl w:ilvl="1">
+      <w:start w:val="1"/>
+      <w:numFmt w:val="decimal"/>
+      <w:lvlText w:val="%1.%2"/>
+      <w:lvlJc w:val="left"/>
+      <w:pPr>
+        <w:ind w:left="360" w:hanging="360"/>
+      </w:pPr>
+      <w:rPr>
+        <w:rFonts w:hint="default"/>
+      </w:rPr>
+    </w:lvl>
+    <w:lvl w:ilvl="2">
+      <w:start w:val="1"/>
+      <w:numFmt w:val="decimal"/>
+      <w:lvlText w:val="%1.%2.%3"/>
+      <w:lvlJc w:val="left"/>
+      <w:pPr>
+        <w:ind w:left="720" w:hanging="720"/>
+      </w:pPr>
+      <w:rPr>
+        <w:rFonts w:hint="default"/>
+      </w:rPr>
+    </w:lvl>
+    <w:lvl w:ilvl="3">
+      <w:start w:val="1"/>
+      <w:numFmt w:val="decimal"/>
+      <w:lvlText w:val="%1.%2.%3.%4"/>
+      <w:lvlJc w:val="left"/>
+      <w:pPr>
+        <w:ind w:left="720" w:hanging="720"/>
+      </w:pPr>
+      <w:rPr>
+        <w:rFonts w:hint="default"/>
+      </w:rPr>
+    </w:lvl>
+    <w:lvl w:ilvl="4">
+      <w:start w:val="1"/>
+      <w:numFmt w:val="decimal"/>
+      <w:lvlText w:val="%1.%2.%3.%4.%5"/>
+      <w:lvlJc w:val="left"/>
+      <w:pPr>
+        <w:ind w:left="1080" w:hanging="1080"/>
+      </w:pPr>
+      <w:rPr>
+        <w:rFonts w:hint="default"/>
+      </w:rPr>
+    </w:lvl>
+    <w:lvl w:ilvl="5">
+      <w:start w:val="1"/>
+      <w:numFmt w:val="decimal"/>
+      <w:lvlText w:val="%1.%2.%3.%4.%5.%6"/>
+      <w:lvlJc w:val="left"/>
+      <w:pPr>
+        <w:ind w:left="1080" w:hanging="1080"/>
+      </w:pPr>
+      <w:rPr>
+        <w:rFonts w:hint="default"/>
+      </w:rPr>
+    </w:lvl>
+    <w:lvl w:ilvl="6">
+      <w:start w:val="1"/>
+      <w:numFmt w:val="decimal"/>
+      <w:lvlText w:val="%1.%2.%3.%4.%5.%6.%7"/>
+      <w:lvlJc w:val="left"/>
+      <w:pPr>
+        <w:ind w:left="1440" w:hanging="1440"/>
+      </w:pPr>
+      <w:rPr>
+        <w:rFonts w:hint="default"/>
+      </w:rPr>
+    </w:lvl>
+    <w:lvl w:ilvl="7">
+      <w:start w:val="1"/>
+      <w:numFmt w:val="decimal"/>
+      <w:lvlText w:val="%1.%2.%3.%4.%5.%6.%7.%8"/>
+      <w:lvlJc w:val="left"/>
+      <w:pPr>
+        <w:ind w:left="1440" w:hanging="1440"/>
+      </w:pPr>
+      <w:rPr>
+        <w:rFonts w:hint="default"/>
+      </w:rPr>
+    </w:lvl>
+    <w:lvl w:ilvl="8">
+      <w:start w:val="1"/>
+      <w:numFmt w:val="decimal"/>
+      <w:lvlText w:val="%1.%2.%3.%4.%5.%6.%7.%8.%9"/>
+      <w:lvlJc w:val="left"/>
+      <w:pPr>
+        <w:ind w:left="1800" w:hanging="1800"/>
+      </w:pPr>
+      <w:rPr>
+        <w:rFonts w:hint="default"/>
+      </w:rPr>
+    </w:lvl>
+  </w:abstractNum>
+  <w:abstractNum w:abstractNumId="6">
+    <w:nsid w:val="70721868"/>
+    <w:multiLevelType w:val="multilevel"/>
+    <w:tmpl w:val="42EE2C3E"/>
+    <w:lvl w:ilvl="0">
+      <w:start w:val="1"/>
+      <w:numFmt w:val="decimal"/>
+      <w:lvlText w:val="%1"/>
+      <w:lvlJc w:val="left"/>
+      <w:pPr>
+        <w:ind w:left="360" w:hanging="360"/>
+      </w:pPr>
+      <w:rPr>
+        <w:rFonts w:hint="default"/>
+      </w:rPr>
+    </w:lvl>
+    <w:lvl w:ilvl="1">
+      <w:start w:val="2"/>
+      <w:numFmt w:val="decimal"/>
+      <w:lvlText w:val="%1.%2"/>
+      <w:lvlJc w:val="left"/>
+      <w:pPr>
+        <w:ind w:left="360" w:hanging="360"/>
+      </w:pPr>
+      <w:rPr>
+        <w:rFonts w:hint="default"/>
+      </w:rPr>
+    </w:lvl>
+    <w:lvl w:ilvl="2">
+      <w:start w:val="1"/>
+      <w:numFmt w:val="decimal"/>
+      <w:lvlText w:val="%1.%2.%3"/>
+      <w:lvlJc w:val="left"/>
+      <w:pPr>
+        <w:ind w:left="720" w:hanging="720"/>
+      </w:pPr>
+      <w:rPr>
+        <w:rFonts w:hint="default"/>
+      </w:rPr>
+    </w:lvl>
+    <w:lvl w:ilvl="3">
+      <w:start w:val="1"/>
+      <w:numFmt w:val="decimal"/>
+      <w:lvlText w:val="%1.%2.%3.%4"/>
+      <w:lvlJc w:val="left"/>
+      <w:pPr>
+        <w:ind w:left="720" w:hanging="720"/>
+      </w:pPr>
+      <w:rPr>
+        <w:rFonts w:hint="default"/>
+      </w:rPr>
+    </w:lvl>
+    <w:lvl w:ilvl="4">
+      <w:start w:val="1"/>
+      <w:numFmt w:val="decimal"/>
+      <w:lvlText w:val="%1.%2.%3.%4.%5"/>
+      <w:lvlJc w:val="left"/>
+      <w:pPr>
+        <w:ind w:left="1080" w:hanging="1080"/>
+      </w:pPr>
+      <w:rPr>
+        <w:rFonts w:hint="default"/>
+      </w:rPr>
+    </w:lvl>
+    <w:lvl w:ilvl="5">
+      <w:start w:val="1"/>
+      <w:numFmt w:val="decimal"/>
+      <w:lvlText w:val="%1.%2.%3.%4.%5.%6"/>
+      <w:lvlJc w:val="left"/>
+      <w:pPr>
+        <w:ind w:left="1080" w:hanging="1080"/>
+      </w:pPr>
+      <w:rPr>
+        <w:rFonts w:hint="default"/>
+      </w:rPr>
+    </w:lvl>
+    <w:lvl w:ilvl="6">
+      <w:start w:val="1"/>
+      <w:numFmt w:val="decimal"/>
+      <w:lvlText w:val="%1.%2.%3.%4.%5.%6.%7"/>
+      <w:lvlJc w:val="left"/>
+      <w:pPr>
+        <w:ind w:left="1440" w:hanging="1440"/>
+      </w:pPr>
+      <w:rPr>
+        <w:rFonts w:hint="default"/>
+      </w:rPr>
+    </w:lvl>
+    <w:lvl w:ilvl="7">
+      <w:start w:val="1"/>
+      <w:numFmt w:val="decimal"/>
+      <w:lvlText w:val="%1.%2.%3.%4.%5.%6.%7.%8"/>
+      <w:lvlJc w:val="left"/>
+      <w:pPr>
+        <w:ind w:left="1440" w:hanging="1440"/>
+      </w:pPr>
+      <w:rPr>
+        <w:rFonts w:hint="default"/>
+      </w:rPr>
+    </w:lvl>
+    <w:lvl w:ilvl="8">
+      <w:start w:val="1"/>
+      <w:numFmt w:val="decimal"/>
+      <w:lvlText w:val="%1.%2.%3.%4.%5.%6.%7.%8.%9"/>
+      <w:lvlJc w:val="left"/>
+      <w:pPr>
+        <w:ind w:left="1800" w:hanging="1800"/>
+      </w:pPr>
+      <w:rPr>
+        <w:rFonts w:hint="default"/>
+      </w:rPr>
+    </w:lvl>
+  </w:abstractNum>
+  <w:abstractNum w:abstractNumId="7">
+    <w:nsid w:val="75CB48A1"/>
+    <w:multiLevelType w:val="multilevel"/>
+    <w:tmpl w:val="0870240C"/>
+    <w:lvl w:ilvl="0">
+      <w:start w:val="1"/>
+      <w:numFmt w:val="decimal"/>
+      <w:lvlText w:val="%1"/>
+      <w:lvlJc w:val="left"/>
+      <w:pPr>
+        <w:ind w:left="360" w:hanging="360"/>
+      </w:pPr>
+      <w:rPr>
+        <w:rFonts w:hint="default"/>
+        <w:b/>
+      </w:rPr>
+    </w:lvl>
+    <w:lvl w:ilvl="1">
+      <w:start w:val="1"/>
+      <w:numFmt w:val="decimal"/>
+      <w:lvlText w:val="%1.%2"/>
+      <w:lvlJc w:val="left"/>
+      <w:pPr>
+        <w:ind w:left="360" w:hanging="360"/>
+      </w:pPr>
+      <w:rPr>
+        <w:rFonts w:hint="default"/>
+        <w:b/>
+      </w:rPr>
+    </w:lvl>
+    <w:lvl w:ilvl="2">
+      <w:start w:val="1"/>
+      <w:numFmt w:val="decimal"/>
+      <w:lvlText w:val="%1.%2.%3"/>
+      <w:lvlJc w:val="left"/>
+      <w:pPr>
+        <w:ind w:left="720" w:hanging="720"/>
+      </w:pPr>
+      <w:rPr>
+        <w:rFonts w:hint="default"/>
+        <w:b/>
+      </w:rPr>
+    </w:lvl>
+    <w:lvl w:ilvl="3">
+      <w:start w:val="1"/>
+      <w:numFmt w:val="decimal"/>
+      <w:lvlText w:val="%1.%2.%3.%4"/>
+      <w:lvlJc w:val="left"/>
+      <w:pPr>
+        <w:ind w:left="720" w:hanging="720"/>
+      </w:pPr>
+      <w:rPr>
+        <w:rFonts w:hint="default"/>
+        <w:b/>
+      </w:rPr>
+    </w:lvl>
+    <w:lvl w:ilvl="4">
+      <w:start w:val="1"/>
+      <w:numFmt w:val="decimal"/>
+      <w:lvlText w:val="%1.%2.%3.%4.%5"/>
+      <w:lvlJc w:val="left"/>
+      <w:pPr>
+        <w:ind w:left="1080" w:hanging="1080"/>
+      </w:pPr>
+      <w:rPr>
+        <w:rFonts w:hint="default"/>
+        <w:b/>
+      </w:rPr>
+    </w:lvl>
+    <w:lvl w:ilvl="5">
+      <w:start w:val="1"/>
+      <w:numFmt w:val="decimal"/>
+      <w:lvlText w:val="%1.%2.%3.%4.%5.%6"/>
+      <w:lvlJc w:val="left"/>
+      <w:pPr>
+        <w:ind w:left="1080" w:hanging="1080"/>
+      </w:pPr>
+      <w:rPr>
+        <w:rFonts w:hint="default"/>
+        <w:b/>
+      </w:rPr>
+    </w:lvl>
+    <w:lvl w:ilvl="6">
+      <w:start w:val="1"/>
+      <w:numFmt w:val="decimal"/>
+      <w:lvlText w:val="%1.%2.%3.%4.%5.%6.%7"/>
+      <w:lvlJc w:val="left"/>
+      <w:pPr>
+        <w:ind w:left="1440" w:hanging="1440"/>
+      </w:pPr>
+      <w:rPr>
+        <w:rFonts w:hint="default"/>
+        <w:b/>
+      </w:rPr>
+    </w:lvl>
+    <w:lvl w:ilvl="7">
+      <w:start w:val="1"/>
+      <w:numFmt w:val="decimal"/>
+      <w:lvlText w:val="%1.%2.%3.%4.%5.%6.%7.%8"/>
+      <w:lvlJc w:val="left"/>
+      <w:pPr>
+        <w:ind w:left="1440" w:hanging="1440"/>
+      </w:pPr>
+      <w:rPr>
+        <w:rFonts w:hint="default"/>
+        <w:b/>
+      </w:rPr>
+    </w:lvl>
+    <w:lvl w:ilvl="8">
+      <w:start w:val="1"/>
+      <w:numFmt w:val="decimal"/>
+      <w:lvlText w:val="%1.%2.%3.%4.%5.%6.%7.%8.%9"/>
+      <w:lvlJc w:val="left"/>
+      <w:pPr>
+        <w:ind w:left="1800" w:hanging="1800"/>
+      </w:pPr>
+      <w:rPr>
+        <w:rFonts w:hint="default"/>
+        <w:b/>
+      </w:rPr>
+    </w:lvl>
+  </w:abstractNum>
+  <w:num w:numId="1">
+    <w:abstractNumId w:val="2"/>
+  </w:num>
+  <w:num w:numId="2">
+    <w:abstractNumId w:val="5"/>
+  </w:num>
+  <w:num w:numId="3">
+    <w:abstractNumId w:val="4"/>
+  </w:num>
+  <w:num w:numId="4">
+    <w:abstractNumId w:val="0"/>
+  </w:num>
+  <w:num w:numId="5">
+    <w:abstractNumId w:val="6"/>
+  </w:num>
+  <w:num w:numId="6">
+    <w:abstractNumId w:val="1"/>
+  </w:num>
+  <w:num w:numId="7">
+    <w:abstractNumId w:val="3"/>
+  </w:num>
+  <w:num w:numId="8">
+    <w:abstractNumId w:val="7"/>
+  </w:num>
+</w:numbering>
+</file>
+
 <file path=word/styles.xml><?xml version="1.0" encoding="utf-8"?>
-<w:styles xmlns:mc="http://schemas.openxmlformats.org/markup-compatibility/2006" xmlns:r="http://schemas.openxmlformats.org/officeDocument/2006/relationships" xmlns:w="http://schemas.openxmlformats.org/wordprocessingml/2006/main" xmlns:w14="http://schemas.microsoft.com/office/word/2010/wordml" mc:Ignorable="w14">
+<w:styles xmlns:r="http://schemas.openxmlformats.org/officeDocument/2006/relationships" xmlns:w="http://schemas.openxmlformats.org/wordprocessingml/2006/main">
   <w:docDefaults>
     <w:rPrDefault>
       <w:rPr>
@@ -947,6 +2124,7 @@
   <w:style w:type="paragraph" w:default="1" w:styleId="Normal">
     <w:name w:val="Normal"/>
     <w:qFormat/>
+    <w:rsid w:val="00D21537"/>
   </w:style>
   <w:style w:type="character" w:default="1" w:styleId="Fontepargpadro">
     <w:name w:val="Default Paragraph Font"/>
@@ -959,6 +2137,7 @@
     <w:uiPriority w:val="99"/>
     <w:semiHidden/>
     <w:unhideWhenUsed/>
+    <w:qFormat/>
     <w:tblPr>
       <w:tblInd w:w="0" w:type="dxa"/>
       <w:tblCellMar>
@@ -1036,6 +2215,80 @@
       <w:szCs w:val="24"/>
       <w:lang w:eastAsia="pt-BR"/>
     </w:rPr>
+  </w:style>
+  <w:style w:type="character" w:customStyle="1" w:styleId="apple-converted-space">
+    <w:name w:val="apple-converted-space"/>
+    <w:basedOn w:val="Fontepargpadro"/>
+    <w:rsid w:val="00B058B2"/>
+  </w:style>
+  <w:style w:type="character" w:styleId="Hyperlink">
+    <w:name w:val="Hyperlink"/>
+    <w:basedOn w:val="Fontepargpadro"/>
+    <w:uiPriority w:val="99"/>
+    <w:semiHidden/>
+    <w:unhideWhenUsed/>
+    <w:rsid w:val="00B058B2"/>
+    <w:rPr>
+      <w:color w:val="0000FF"/>
+      <w:u w:val="single"/>
+    </w:rPr>
+  </w:style>
+  <w:style w:type="paragraph" w:styleId="NormalWeb">
+    <w:name w:val="Normal (Web)"/>
+    <w:basedOn w:val="Normal"/>
+    <w:uiPriority w:val="99"/>
+    <w:unhideWhenUsed/>
+    <w:rsid w:val="00B058B2"/>
+    <w:pPr>
+      <w:spacing w:before="100" w:beforeAutospacing="1" w:after="100" w:afterAutospacing="1" w:line="240" w:lineRule="auto"/>
+    </w:pPr>
+    <w:rPr>
+      <w:rFonts w:ascii="Times New Roman" w:eastAsia="Times New Roman" w:hAnsi="Times New Roman" w:cs="Times New Roman"/>
+      <w:sz w:val="24"/>
+      <w:szCs w:val="24"/>
+      <w:lang w:eastAsia="pt-BR"/>
+    </w:rPr>
+  </w:style>
+  <w:style w:type="paragraph" w:styleId="Textodebalo">
+    <w:name w:val="Balloon Text"/>
+    <w:basedOn w:val="Normal"/>
+    <w:link w:val="TextodebaloChar"/>
+    <w:uiPriority w:val="99"/>
+    <w:semiHidden/>
+    <w:unhideWhenUsed/>
+    <w:rsid w:val="00B058B2"/>
+    <w:pPr>
+      <w:spacing w:after="0" w:line="240" w:lineRule="auto"/>
+    </w:pPr>
+    <w:rPr>
+      <w:rFonts w:ascii="Tahoma" w:hAnsi="Tahoma" w:cs="Tahoma"/>
+      <w:sz w:val="16"/>
+      <w:szCs w:val="16"/>
+    </w:rPr>
+  </w:style>
+  <w:style w:type="character" w:customStyle="1" w:styleId="TextodebaloChar">
+    <w:name w:val="Texto de balão Char"/>
+    <w:basedOn w:val="Fontepargpadro"/>
+    <w:link w:val="Textodebalo"/>
+    <w:uiPriority w:val="99"/>
+    <w:semiHidden/>
+    <w:rsid w:val="00B058B2"/>
+    <w:rPr>
+      <w:rFonts w:ascii="Tahoma" w:hAnsi="Tahoma" w:cs="Tahoma"/>
+      <w:sz w:val="16"/>
+      <w:szCs w:val="16"/>
+    </w:rPr>
+  </w:style>
+  <w:style w:type="paragraph" w:styleId="PargrafodaLista">
+    <w:name w:val="List Paragraph"/>
+    <w:basedOn w:val="Normal"/>
+    <w:uiPriority w:val="34"/>
+    <w:qFormat/>
+    <w:rsid w:val="0079074E"/>
+    <w:pPr>
+      <w:ind w:left="720"/>
+      <w:contextualSpacing/>
+    </w:pPr>
   </w:style>
 </w:styles>
 </file>

</xml_diff>